<commit_message>
Added win, lose, draw in the GUI
</commit_message>
<xml_diff>
--- a/out/production/MCO2_Tic_Tac_Toe/Copy of tIC TAC TOE.docx
+++ b/out/production/MCO2_Tic_Tac_Toe/Copy of tIC TAC TOE.docx
@@ -7,6 +7,141 @@
         <w:spacing w:after="0"/>
         <w:ind w:left="-1440" w:right="16560"/>
       </w:pPr>
+      <w:r>
+        <w:rPr>
+          <w:noProof/>
+        </w:rPr>
+        <mc:AlternateContent>
+          <mc:Choice Requires="wps">
+            <w:drawing>
+              <wp:anchor distT="45720" distB="45720" distL="114300" distR="114300" simplePos="0" relativeHeight="251675648" behindDoc="0" locked="0" layoutInCell="1" allowOverlap="1" wp14:anchorId="591567B1" wp14:editId="23776B44">
+                <wp:simplePos x="0" y="0"/>
+                <wp:positionH relativeFrom="margin">
+                  <wp:posOffset>-174172</wp:posOffset>
+                </wp:positionH>
+                <wp:positionV relativeFrom="paragraph">
+                  <wp:posOffset>934720</wp:posOffset>
+                </wp:positionV>
+                <wp:extent cx="10700657" cy="1730829"/>
+                <wp:effectExtent l="0" t="0" r="0" b="3175"/>
+                <wp:wrapNone/>
+                <wp:docPr id="132" name="Text Box 2"/>
+                <wp:cNvGraphicFramePr>
+                  <a:graphicFrameLocks xmlns:a="http://schemas.openxmlformats.org/drawingml/2006/main"/>
+                </wp:cNvGraphicFramePr>
+                <a:graphic xmlns:a="http://schemas.openxmlformats.org/drawingml/2006/main">
+                  <a:graphicData uri="http://schemas.microsoft.com/office/word/2010/wordprocessingShape">
+                    <wps:wsp>
+                      <wps:cNvSpPr txBox="1">
+                        <a:spLocks noChangeArrowheads="1"/>
+                      </wps:cNvSpPr>
+                      <wps:spPr bwMode="auto">
+                        <a:xfrm>
+                          <a:off x="0" y="0"/>
+                          <a:ext cx="10700657" cy="1730829"/>
+                        </a:xfrm>
+                        <a:prstGeom prst="rect">
+                          <a:avLst/>
+                        </a:prstGeom>
+                        <a:noFill/>
+                        <a:ln>
+                          <a:noFill/>
+                        </a:ln>
+                      </wps:spPr>
+                      <wps:style>
+                        <a:lnRef idx="0">
+                          <a:scrgbClr r="0" g="0" b="0"/>
+                        </a:lnRef>
+                        <a:fillRef idx="0">
+                          <a:scrgbClr r="0" g="0" b="0"/>
+                        </a:fillRef>
+                        <a:effectRef idx="0">
+                          <a:scrgbClr r="0" g="0" b="0"/>
+                        </a:effectRef>
+                        <a:fontRef idx="minor">
+                          <a:schemeClr val="dk1"/>
+                        </a:fontRef>
+                      </wps:style>
+                      <wps:txbx>
+                        <w:txbxContent>
+                          <w:p>
+                            <w:pPr>
+                              <w:jc w:val="center"/>
+                              <w:rPr>
+                                <w:rFonts w:ascii="orange juice" w:hAnsi="orange juice"/>
+                                <w:color w:val="2F5496" w:themeColor="accent1" w:themeShade="BF"/>
+                                <w:sz w:val="200"/>
+                                <w:szCs w:val="200"/>
+                                <w:lang w:val="en-US"/>
+                              </w:rPr>
+                            </w:pPr>
+                            <w:r>
+                              <w:rPr>
+                                <w:rFonts w:ascii="orange juice" w:hAnsi="orange juice"/>
+                                <w:color w:val="2F5496" w:themeColor="accent1" w:themeShade="BF"/>
+                                <w:sz w:val="200"/>
+                                <w:szCs w:val="200"/>
+                                <w:lang w:val="en-US"/>
+                              </w:rPr>
+                              <w:t>COMPUTER WON!</w:t>
+                            </w:r>
+                          </w:p>
+                        </w:txbxContent>
+                      </wps:txbx>
+                      <wps:bodyPr rot="0" vert="horz" wrap="square" lIns="91440" tIns="45720" rIns="91440" bIns="45720" anchor="t" anchorCtr="0">
+                        <a:noAutofit/>
+                      </wps:bodyPr>
+                    </wps:wsp>
+                  </a:graphicData>
+                </a:graphic>
+                <wp14:sizeRelH relativeFrom="margin">
+                  <wp14:pctWidth>0</wp14:pctWidth>
+                </wp14:sizeRelH>
+                <wp14:sizeRelV relativeFrom="margin">
+                  <wp14:pctHeight>0</wp14:pctHeight>
+                </wp14:sizeRelV>
+              </wp:anchor>
+            </w:drawing>
+          </mc:Choice>
+          <mc:Fallback>
+            <w:pict>
+              <v:shapetype w14:anchorId="591567B1" id="_x0000_t202" coordsize="21600,21600" o:spt="202" path="m,l,21600r21600,l21600,xe">
+                <v:stroke joinstyle="miter"/>
+                <v:path gradientshapeok="t" o:connecttype="rect"/>
+              </v:shapetype>
+              <v:shape id="Text Box 2" o:spid="_x0000_s1026" type="#_x0000_t202" style="position:absolute;left:0;text-align:left;margin-left:-13.7pt;margin-top:73.6pt;width:842.55pt;height:136.3pt;z-index:251675648;visibility:visible;mso-wrap-style:square;mso-width-percent:0;mso-height-percent:0;mso-wrap-distance-left:9pt;mso-wrap-distance-top:3.6pt;mso-wrap-distance-right:9pt;mso-wrap-distance-bottom:3.6pt;mso-position-horizontal:absolute;mso-position-horizontal-relative:margin;mso-position-vertical:absolute;mso-position-vertical-relative:text;mso-width-percent:0;mso-height-percent:0;mso-width-relative:margin;mso-height-relative:margin;v-text-anchor:top" o:gfxdata="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" filled="f" stroked="f">
+                <v:textbox>
+                  <w:txbxContent>
+                    <w:p>
+                      <w:pPr>
+                        <w:jc w:val="center"/>
+                        <w:rPr>
+                          <w:rFonts w:ascii="orange juice" w:hAnsi="orange juice"/>
+                          <w:color w:val="2F5496" w:themeColor="accent1" w:themeShade="BF"/>
+                          <w:sz w:val="200"/>
+                          <w:szCs w:val="200"/>
+                          <w:lang w:val="en-US"/>
+                        </w:rPr>
+                      </w:pPr>
+                      <w:r>
+                        <w:rPr>
+                          <w:rFonts w:ascii="orange juice" w:hAnsi="orange juice"/>
+                          <w:color w:val="2F5496" w:themeColor="accent1" w:themeShade="BF"/>
+                          <w:sz w:val="200"/>
+                          <w:szCs w:val="200"/>
+                          <w:lang w:val="en-US"/>
+                        </w:rPr>
+                        <w:t>COMPUTER WON!</w:t>
+                      </w:r>
+                    </w:p>
+                  </w:txbxContent>
+                </v:textbox>
+                <w10:wrap anchorx="margin"/>
+              </v:shape>
+            </w:pict>
+          </mc:Fallback>
+        </mc:AlternateContent>
+      </w:r>
       <w:r>
         <w:rPr>
           <w:noProof/>
@@ -90,7 +225,7 @@
         <mc:AlternateContent>
           <mc:Choice Requires="wpg">
             <w:drawing>
-              <wp:anchor distT="0" distB="0" distL="114300" distR="114300" simplePos="0" relativeHeight="251673600" behindDoc="0" locked="0" layoutInCell="1" allowOverlap="1" wp14:anchorId="4F93DB03" wp14:editId="4E66952B">
+              <wp:anchor distT="0" distB="0" distL="114300" distR="114300" simplePos="0" relativeHeight="251673600" behindDoc="0" locked="0" layoutInCell="1" allowOverlap="1" wp14:anchorId="4F93DB03" wp14:editId="6A3ED764">
                 <wp:simplePos x="0" y="0"/>
                 <wp:positionH relativeFrom="page">
                   <wp:posOffset>293914</wp:posOffset>
@@ -1359,7 +1494,7 @@
           </mc:Choice>
           <mc:Fallback>
             <w:pict>
-              <v:group w14:anchorId="0704E58C" id="Group 47" o:spid="_x0000_s1026" style="position:absolute;margin-left:23.15pt;margin-top:0;width:879.1pt;height:672pt;z-index:251673600;mso-position-horizontal-relative:page;mso-position-vertical:center;mso-position-vertical-relative:margin" coordsize="111645,85344" o:gfxdata="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">
+              <v:group w14:anchorId="7A1FF61E" id="Group 47" o:spid="_x0000_s1026" style="position:absolute;margin-left:23.15pt;margin-top:0;width:879.1pt;height:672pt;z-index:251673600;mso-position-horizontal-relative:page;mso-position-vertical:center;mso-position-vertical-relative:margin" coordsize="111645,85344" o:gfxdata="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">
                 <v:shape id="Shape 9" o:spid="_x0000_s1027" style="position:absolute;left:5560;top:4488;width:105728;height:0;visibility:visible;mso-wrap-style:square;v-text-anchor:top" coordsize="10572714,0" o:gfxdata="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" path="m10572714,l,e" filled="f" strokecolor="#38b6ff" strokeweight="5.6pt">
                   <v:stroke miterlimit="1" joinstyle="miter" endcap="round"/>
                   <v:path arrowok="t" textboxrect="0,0,10572714,0"/>
@@ -1442,141 +1577,6 @@
                 </v:shape>
                 <w10:wrap type="topAndBottom" anchorx="page" anchory="margin"/>
               </v:group>
-            </w:pict>
-          </mc:Fallback>
-        </mc:AlternateContent>
-      </w:r>
-      <w:r>
-        <w:rPr>
-          <w:noProof/>
-        </w:rPr>
-        <mc:AlternateContent>
-          <mc:Choice Requires="wps">
-            <w:drawing>
-              <wp:anchor distT="45720" distB="45720" distL="114300" distR="114300" simplePos="0" relativeHeight="251675648" behindDoc="0" locked="0" layoutInCell="1" allowOverlap="1" wp14:anchorId="591567B1" wp14:editId="0FDBA686">
-                <wp:simplePos x="0" y="0"/>
-                <wp:positionH relativeFrom="margin">
-                  <wp:align>right</wp:align>
-                </wp:positionH>
-                <wp:positionV relativeFrom="paragraph">
-                  <wp:posOffset>838110</wp:posOffset>
-                </wp:positionV>
-                <wp:extent cx="8849360" cy="1730829"/>
-                <wp:effectExtent l="0" t="0" r="0" b="3175"/>
-                <wp:wrapNone/>
-                <wp:docPr id="132" name="Text Box 2"/>
-                <wp:cNvGraphicFramePr>
-                  <a:graphicFrameLocks xmlns:a="http://schemas.openxmlformats.org/drawingml/2006/main"/>
-                </wp:cNvGraphicFramePr>
-                <a:graphic xmlns:a="http://schemas.openxmlformats.org/drawingml/2006/main">
-                  <a:graphicData uri="http://schemas.microsoft.com/office/word/2010/wordprocessingShape">
-                    <wps:wsp>
-                      <wps:cNvSpPr txBox="1">
-                        <a:spLocks noChangeArrowheads="1"/>
-                      </wps:cNvSpPr>
-                      <wps:spPr bwMode="auto">
-                        <a:xfrm>
-                          <a:off x="0" y="0"/>
-                          <a:ext cx="8849360" cy="1730829"/>
-                        </a:xfrm>
-                        <a:prstGeom prst="rect">
-                          <a:avLst/>
-                        </a:prstGeom>
-                        <a:noFill/>
-                        <a:ln>
-                          <a:noFill/>
-                        </a:ln>
-                      </wps:spPr>
-                      <wps:style>
-                        <a:lnRef idx="0">
-                          <a:scrgbClr r="0" g="0" b="0"/>
-                        </a:lnRef>
-                        <a:fillRef idx="0">
-                          <a:scrgbClr r="0" g="0" b="0"/>
-                        </a:fillRef>
-                        <a:effectRef idx="0">
-                          <a:scrgbClr r="0" g="0" b="0"/>
-                        </a:effectRef>
-                        <a:fontRef idx="minor">
-                          <a:schemeClr val="dk1"/>
-                        </a:fontRef>
-                      </wps:style>
-                      <wps:txbx>
-                        <w:txbxContent>
-                          <w:p>
-                            <w:pPr>
-                              <w:jc w:val="center"/>
-                              <w:rPr>
-                                <w:rFonts w:ascii="orange juice" w:hAnsi="orange juice"/>
-                                <w:color w:val="FF9933"/>
-                                <w:sz w:val="220"/>
-                                <w:szCs w:val="220"/>
-                                <w:lang w:val="en-US"/>
-                              </w:rPr>
-                            </w:pPr>
-                            <w:r>
-                              <w:rPr>
-                                <w:rFonts w:ascii="orange juice" w:hAnsi="orange juice"/>
-                                <w:color w:val="FF9933"/>
-                                <w:sz w:val="220"/>
-                                <w:szCs w:val="220"/>
-                                <w:lang w:val="en-US"/>
-                              </w:rPr>
-                              <w:t>PLAY AGAIN?</w:t>
-                            </w:r>
-                          </w:p>
-                        </w:txbxContent>
-                      </wps:txbx>
-                      <wps:bodyPr rot="0" vert="horz" wrap="square" lIns="91440" tIns="45720" rIns="91440" bIns="45720" anchor="t" anchorCtr="0">
-                        <a:noAutofit/>
-                      </wps:bodyPr>
-                    </wps:wsp>
-                  </a:graphicData>
-                </a:graphic>
-                <wp14:sizeRelH relativeFrom="margin">
-                  <wp14:pctWidth>0</wp14:pctWidth>
-                </wp14:sizeRelH>
-                <wp14:sizeRelV relativeFrom="margin">
-                  <wp14:pctHeight>0</wp14:pctHeight>
-                </wp14:sizeRelV>
-              </wp:anchor>
-            </w:drawing>
-          </mc:Choice>
-          <mc:Fallback>
-            <w:pict>
-              <v:shapetype w14:anchorId="591567B1" id="_x0000_t202" coordsize="21600,21600" o:spt="202" path="m,l,21600r21600,l21600,xe">
-                <v:stroke joinstyle="miter"/>
-                <v:path gradientshapeok="t" o:connecttype="rect"/>
-              </v:shapetype>
-              <v:shape id="Text Box 2" o:spid="_x0000_s1026" type="#_x0000_t202" style="position:absolute;left:0;text-align:left;margin-left:645.6pt;margin-top:66pt;width:696.8pt;height:136.3pt;z-index:251675648;visibility:visible;mso-wrap-style:square;mso-width-percent:0;mso-height-percent:0;mso-wrap-distance-left:9pt;mso-wrap-distance-top:3.6pt;mso-wrap-distance-right:9pt;mso-wrap-distance-bottom:3.6pt;mso-position-horizontal:right;mso-position-horizontal-relative:margin;mso-position-vertical:absolute;mso-position-vertical-relative:text;mso-width-percent:0;mso-height-percent:0;mso-width-relative:margin;mso-height-relative:margin;v-text-anchor:top" o:gfxdata="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" filled="f" stroked="f">
-                <v:textbox>
-                  <w:txbxContent>
-                    <w:p>
-                      <w:pPr>
-                        <w:jc w:val="center"/>
-                        <w:rPr>
-                          <w:rFonts w:ascii="orange juice" w:hAnsi="orange juice"/>
-                          <w:color w:val="FF9933"/>
-                          <w:sz w:val="220"/>
-                          <w:szCs w:val="220"/>
-                          <w:lang w:val="en-US"/>
-                        </w:rPr>
-                      </w:pPr>
-                      <w:r>
-                        <w:rPr>
-                          <w:rFonts w:ascii="orange juice" w:hAnsi="orange juice"/>
-                          <w:color w:val="FF9933"/>
-                          <w:sz w:val="220"/>
-                          <w:szCs w:val="220"/>
-                          <w:lang w:val="en-US"/>
-                        </w:rPr>
-                        <w:t>PLAY AGAIN?</w:t>
-                      </w:r>
-                    </w:p>
-                  </w:txbxContent>
-                </v:textbox>
-                <w10:wrap anchorx="margin"/>
-              </v:shape>
             </w:pict>
           </mc:Fallback>
         </mc:AlternateContent>

</xml_diff>